<commit_message>
bo sung 2 bai cuoi ss5
</commit_message>
<xml_diff>
--- a/bài soạn.docx
+++ b/bài soạn.docx
@@ -2239,6 +2239,15 @@
           <w:lang w:val="vi-VN"/>
         </w:rPr>
       </w:pPr>
+    </w:p>
+    <w:p>
+      <w:pPr>
+        <w:rPr>
+          <w:sz w:val="32"/>
+          <w:szCs w:val="32"/>
+          <w:lang w:val="vi-VN"/>
+        </w:rPr>
+      </w:pPr>
       <w:r>
         <w:rPr>
           <w:sz w:val="32"/>
@@ -2480,6 +2489,7 @@
           <w:szCs w:val="32"/>
           <w:lang w:val="vi-VN"/>
         </w:rPr>
+        <w:lastRenderedPageBreak/>
         <w:t>-</w:t>
       </w:r>
     </w:p>
@@ -2497,157 +2507,890 @@
           <w:szCs w:val="32"/>
           <w:lang w:val="en-US"/>
         </w:rPr>
+        <w:t>//</w:t>
+      </w:r>
+      <w:proofErr w:type="spellStart"/>
+      <w:r>
+        <w:rPr>
+          <w:sz w:val="32"/>
+          <w:szCs w:val="32"/>
+          <w:lang w:val="en-US"/>
+        </w:rPr>
+        <w:t>lắng</w:t>
+      </w:r>
+      <w:proofErr w:type="spellEnd"/>
+      <w:r>
+        <w:rPr>
+          <w:sz w:val="32"/>
+          <w:szCs w:val="32"/>
+          <w:lang w:val="vi-VN"/>
+        </w:rPr>
+        <w:t xml:space="preserve"> nghe sự kiện Click: addEventListener</w:t>
+      </w:r>
+    </w:p>
+    <w:p>
+      <w:pPr>
+        <w:rPr>
+          <w:sz w:val="32"/>
+          <w:szCs w:val="32"/>
+          <w:lang w:val="vi-VN"/>
+        </w:rPr>
+      </w:pPr>
+      <w:r>
+        <w:rPr>
+          <w:sz w:val="32"/>
+          <w:szCs w:val="32"/>
+          <w:lang w:val="vi-VN"/>
+        </w:rPr>
+        <w:t>//khi sự kiện click xảy ra thì nó sẽ thực hiện funcion và Alert</w:t>
+      </w:r>
+    </w:p>
+    <w:p>
+      <w:pPr>
+        <w:rPr>
+          <w:sz w:val="32"/>
+          <w:szCs w:val="32"/>
+          <w:lang w:val="en-US"/>
+        </w:rPr>
+      </w:pPr>
+      <w:r>
+        <w:rPr>
+          <w:sz w:val="32"/>
+          <w:szCs w:val="32"/>
+          <w:lang w:val="vi-VN"/>
+        </w:rPr>
+        <w:t xml:space="preserve"> Document.g</w:t>
+      </w:r>
+      <w:proofErr w:type="spellStart"/>
+      <w:r>
+        <w:rPr>
+          <w:sz w:val="32"/>
+          <w:szCs w:val="32"/>
+          <w:lang w:val="en-US"/>
+        </w:rPr>
+        <w:t>etElementById</w:t>
+      </w:r>
+      <w:proofErr w:type="spellEnd"/>
+      <w:r>
+        <w:rPr>
+          <w:sz w:val="32"/>
+          <w:szCs w:val="32"/>
+          <w:lang w:val="en-US"/>
+        </w:rPr>
+        <w:t>(“</w:t>
+      </w:r>
+      <w:proofErr w:type="spellStart"/>
+      <w:r>
+        <w:rPr>
+          <w:sz w:val="32"/>
+          <w:szCs w:val="32"/>
+          <w:lang w:val="en-US"/>
+        </w:rPr>
+        <w:t>btn</w:t>
+      </w:r>
+      <w:proofErr w:type="spellEnd"/>
+      <w:r>
+        <w:rPr>
+          <w:sz w:val="32"/>
+          <w:szCs w:val="32"/>
+          <w:lang w:val="en-US"/>
+        </w:rPr>
+        <w:t>”)</w:t>
+      </w:r>
+      <w:r>
+        <w:rPr>
+          <w:sz w:val="32"/>
+          <w:szCs w:val="32"/>
+          <w:lang w:val="en-US"/>
+        </w:rPr>
+        <w:t>.</w:t>
+      </w:r>
+      <w:proofErr w:type="spellStart"/>
+      <w:r>
+        <w:rPr>
+          <w:sz w:val="32"/>
+          <w:szCs w:val="32"/>
+          <w:lang w:val="en-US"/>
+        </w:rPr>
+        <w:t>addEventListener</w:t>
+      </w:r>
+      <w:proofErr w:type="spellEnd"/>
+      <w:r>
+        <w:rPr>
+          <w:sz w:val="32"/>
+          <w:szCs w:val="32"/>
+          <w:lang w:val="en-US"/>
+        </w:rPr>
+        <w:t>(“click”, function () {</w:t>
+      </w:r>
+    </w:p>
+    <w:p>
+      <w:pPr>
+        <w:rPr>
+          <w:sz w:val="32"/>
+          <w:szCs w:val="32"/>
+          <w:lang w:val="en-US"/>
+        </w:rPr>
+      </w:pPr>
+      <w:r>
+        <w:rPr>
+          <w:sz w:val="32"/>
+          <w:szCs w:val="32"/>
+          <w:lang w:val="en-US"/>
+        </w:rPr>
+        <w:tab/>
+        <w:t>Alert(“Hello”)</w:t>
+      </w:r>
+    </w:p>
+    <w:p>
+      <w:pPr>
+        <w:rPr>
+          <w:sz w:val="32"/>
+          <w:szCs w:val="32"/>
+          <w:lang w:val="en-US"/>
+        </w:rPr>
+      </w:pPr>
+      <w:r>
+        <w:rPr>
+          <w:sz w:val="32"/>
+          <w:szCs w:val="32"/>
+          <w:lang w:val="en-US"/>
+        </w:rPr>
+        <w:t>})</w:t>
+      </w:r>
+    </w:p>
+    <w:p>
+      <w:pPr>
+        <w:rPr>
+          <w:sz w:val="32"/>
+          <w:szCs w:val="32"/>
+          <w:lang w:val="vi-VN"/>
+        </w:rPr>
+      </w:pPr>
+      <w:r>
+        <w:rPr>
+          <w:sz w:val="32"/>
+          <w:szCs w:val="32"/>
+          <w:lang w:val="vi-VN"/>
+        </w:rPr>
+        <w:br w:type="page"/>
+      </w:r>
+    </w:p>
+    <w:p>
+      <w:pPr>
+        <w:ind w:left="360"/>
+        <w:rPr>
+          <w:sz w:val="32"/>
+          <w:szCs w:val="32"/>
+          <w:lang w:val="vi-VN"/>
+        </w:rPr>
+      </w:pPr>
+      <w:r>
+        <w:rPr>
+          <w:sz w:val="32"/>
+          <w:szCs w:val="32"/>
+          <w:lang w:val="vi-VN"/>
+        </w:rPr>
         <w:lastRenderedPageBreak/>
-        <w:t>//</w:t>
-      </w:r>
-      <w:proofErr w:type="spellStart"/>
-      <w:r>
-        <w:rPr>
-          <w:sz w:val="32"/>
-          <w:szCs w:val="32"/>
-          <w:lang w:val="en-US"/>
-        </w:rPr>
-        <w:t>lắng</w:t>
-      </w:r>
-      <w:proofErr w:type="spellEnd"/>
-      <w:r>
-        <w:rPr>
-          <w:sz w:val="32"/>
-          <w:szCs w:val="32"/>
-          <w:lang w:val="vi-VN"/>
-        </w:rPr>
-        <w:t xml:space="preserve"> nghe sự kiện Click: addEventListener</w:t>
-      </w:r>
-    </w:p>
-    <w:p>
-      <w:pPr>
-        <w:rPr>
-          <w:sz w:val="32"/>
-          <w:szCs w:val="32"/>
-          <w:lang w:val="vi-VN"/>
-        </w:rPr>
-      </w:pPr>
-      <w:r>
-        <w:rPr>
-          <w:sz w:val="32"/>
-          <w:szCs w:val="32"/>
-          <w:lang w:val="vi-VN"/>
-        </w:rPr>
-        <w:t>//khi sự kiện click xảy ra thì nó sẽ thực hiện funcion và Alert</w:t>
-      </w:r>
-    </w:p>
-    <w:p>
-      <w:pPr>
-        <w:rPr>
-          <w:sz w:val="32"/>
-          <w:szCs w:val="32"/>
-          <w:lang w:val="en-US"/>
-        </w:rPr>
-      </w:pPr>
-      <w:r>
-        <w:rPr>
-          <w:sz w:val="32"/>
-          <w:szCs w:val="32"/>
-          <w:lang w:val="vi-VN"/>
-        </w:rPr>
-        <w:t xml:space="preserve"> Document.g</w:t>
-      </w:r>
-      <w:proofErr w:type="spellStart"/>
-      <w:r>
-        <w:rPr>
-          <w:sz w:val="32"/>
-          <w:szCs w:val="32"/>
-          <w:lang w:val="en-US"/>
-        </w:rPr>
-        <w:t>etElementById</w:t>
-      </w:r>
-      <w:proofErr w:type="spellEnd"/>
-      <w:r>
-        <w:rPr>
-          <w:sz w:val="32"/>
-          <w:szCs w:val="32"/>
-          <w:lang w:val="en-US"/>
-        </w:rPr>
-        <w:t>(“</w:t>
-      </w:r>
-      <w:proofErr w:type="spellStart"/>
-      <w:r>
-        <w:rPr>
-          <w:sz w:val="32"/>
-          <w:szCs w:val="32"/>
-          <w:lang w:val="en-US"/>
-        </w:rPr>
-        <w:t>btn</w:t>
-      </w:r>
-      <w:proofErr w:type="spellEnd"/>
-      <w:r>
-        <w:rPr>
-          <w:sz w:val="32"/>
-          <w:szCs w:val="32"/>
-          <w:lang w:val="en-US"/>
-        </w:rPr>
-        <w:t>”)</w:t>
-      </w:r>
-      <w:r>
-        <w:rPr>
-          <w:sz w:val="32"/>
-          <w:szCs w:val="32"/>
-          <w:lang w:val="en-US"/>
-        </w:rPr>
-        <w:t>.</w:t>
-      </w:r>
-      <w:proofErr w:type="spellStart"/>
-      <w:r>
-        <w:rPr>
-          <w:sz w:val="32"/>
-          <w:szCs w:val="32"/>
-          <w:lang w:val="en-US"/>
-        </w:rPr>
-        <w:t>addEventListener</w:t>
-      </w:r>
-      <w:proofErr w:type="spellEnd"/>
-      <w:r>
-        <w:rPr>
-          <w:sz w:val="32"/>
-          <w:szCs w:val="32"/>
-          <w:lang w:val="en-US"/>
-        </w:rPr>
-        <w:t>(“click”, function () {</w:t>
-      </w:r>
-    </w:p>
-    <w:p>
-      <w:pPr>
-        <w:rPr>
-          <w:sz w:val="32"/>
-          <w:szCs w:val="32"/>
-          <w:lang w:val="en-US"/>
-        </w:rPr>
-      </w:pPr>
-      <w:r>
-        <w:rPr>
-          <w:sz w:val="32"/>
-          <w:szCs w:val="32"/>
-          <w:lang w:val="en-US"/>
-        </w:rPr>
-        <w:tab/>
-        <w:t>Alert(“Hello”)</w:t>
-      </w:r>
-    </w:p>
-    <w:p>
-      <w:pPr>
-        <w:rPr>
-          <w:sz w:val="32"/>
-          <w:szCs w:val="32"/>
-          <w:lang w:val="en-US"/>
-        </w:rPr>
-      </w:pPr>
-      <w:r>
-        <w:rPr>
-          <w:sz w:val="32"/>
-          <w:szCs w:val="32"/>
-          <w:lang w:val="en-US"/>
-        </w:rPr>
-        <w:t>})</w:t>
+        <w:t>1.</w:t>
+      </w:r>
+      <w:r>
+        <w:rPr>
+          <w:sz w:val="32"/>
+          <w:szCs w:val="32"/>
+        </w:rPr>
+        <w:t>Biến là gì?</w:t>
+      </w:r>
+      <w:r>
+        <w:rPr>
+          <w:sz w:val="32"/>
+          <w:szCs w:val="32"/>
+        </w:rPr>
+        <w:br/>
+        <w:t>2. Cú pháp khai báo biến?</w:t>
+      </w:r>
+      <w:r>
+        <w:rPr>
+          <w:sz w:val="32"/>
+          <w:szCs w:val="32"/>
+        </w:rPr>
+        <w:br/>
+        <w:t>3. Các cách khai báo biến nào? Phân biệt sự khác nhau giữa các cách?</w:t>
+      </w:r>
+      <w:r>
+        <w:rPr>
+          <w:sz w:val="32"/>
+          <w:szCs w:val="32"/>
+        </w:rPr>
+        <w:br/>
+        <w:t>4. Nêu 1 số quy tắc đặt tên biến?</w:t>
+      </w:r>
+      <w:r>
+        <w:rPr>
+          <w:sz w:val="32"/>
+          <w:szCs w:val="32"/>
+        </w:rPr>
+        <w:br/>
+        <w:t>5. Kiểu dữ liệu là gì?</w:t>
+      </w:r>
+      <w:r>
+        <w:rPr>
+          <w:sz w:val="32"/>
+          <w:szCs w:val="32"/>
+        </w:rPr>
+        <w:br/>
+        <w:t>6. Các kiểu dữ liệu trong javascript?</w:t>
+      </w:r>
+      <w:r>
+        <w:rPr>
+          <w:sz w:val="32"/>
+          <w:szCs w:val="32"/>
+        </w:rPr>
+        <w:br/>
+        <w:t>7. Các toán tử trong javascript? Độ ưu tiên các toán tử?</w:t>
+      </w:r>
+      <w:r>
+        <w:rPr>
+          <w:sz w:val="32"/>
+          <w:szCs w:val="32"/>
+        </w:rPr>
+        <w:br/>
+        <w:t>8. Phân biệt ==</w:t>
+      </w:r>
+      <w:r>
+        <w:rPr>
+          <w:sz w:val="32"/>
+          <w:szCs w:val="32"/>
+          <w:lang w:val="vi-VN"/>
+        </w:rPr>
+        <w:t xml:space="preserve"> (bằng)</w:t>
+      </w:r>
+      <w:r>
+        <w:rPr>
+          <w:sz w:val="32"/>
+          <w:szCs w:val="32"/>
+        </w:rPr>
+        <w:t xml:space="preserve"> và === </w:t>
+      </w:r>
+      <w:r>
+        <w:rPr>
+          <w:sz w:val="32"/>
+          <w:szCs w:val="32"/>
+          <w:lang w:val="vi-VN"/>
+        </w:rPr>
+        <w:t>(bằng giá trị đồng thời cùng kiểu dữ liệu)</w:t>
+      </w:r>
+    </w:p>
+    <w:p>
+      <w:pPr>
+        <w:ind w:left="360"/>
+        <w:rPr>
+          <w:sz w:val="32"/>
+          <w:szCs w:val="32"/>
+          <w:lang w:val="vi-VN"/>
+        </w:rPr>
+      </w:pPr>
+    </w:p>
+    <w:p>
+      <w:pPr>
+        <w:ind w:left="360"/>
+        <w:rPr>
+          <w:sz w:val="32"/>
+          <w:szCs w:val="32"/>
+          <w:lang w:val="vi-VN"/>
+        </w:rPr>
+      </w:pPr>
+    </w:p>
+    <w:p>
+      <w:pPr>
+        <w:rPr>
+          <w:sz w:val="32"/>
+          <w:szCs w:val="32"/>
+          <w:lang w:val="vi-VN"/>
+        </w:rPr>
+      </w:pPr>
+      <w:r>
+        <w:rPr>
+          <w:sz w:val="32"/>
+          <w:szCs w:val="32"/>
+          <w:lang w:val="vi-VN"/>
+        </w:rPr>
+        <w:t xml:space="preserve">1. </w:t>
+      </w:r>
+      <w:r>
+        <w:rPr>
+          <w:rFonts w:ascii="Calibri" w:hAnsi="Calibri" w:cs="Calibri"/>
+          <w:b/>
+          <w:bCs/>
+          <w:sz w:val="30"/>
+          <w:szCs w:val="30"/>
+        </w:rPr>
+        <w:t xml:space="preserve">Biến </w:t>
+      </w:r>
+      <w:r>
+        <w:rPr>
+          <w:rFonts w:ascii="Calibri" w:hAnsi="Calibri" w:cs="Calibri"/>
+          <w:sz w:val="30"/>
+          <w:szCs w:val="30"/>
+        </w:rPr>
+        <w:t xml:space="preserve">là một tên gọi được gắn cho một vùng nhớ chứa dữ liệu </w:t>
+      </w:r>
+    </w:p>
+    <w:p>
+      <w:pPr>
+        <w:pStyle w:val="NormalWeb"/>
+        <w:numPr>
+          <w:ilvl w:val="0"/>
+          <w:numId w:val="10"/>
+        </w:numPr>
+        <w:shd w:val="clear" w:color="auto" w:fill="FFFFFF"/>
+        <w:rPr>
+          <w:rFonts w:ascii="ArialMT" w:hAnsi="ArialMT"/>
+          <w:sz w:val="30"/>
+          <w:szCs w:val="30"/>
+        </w:rPr>
+      </w:pPr>
+      <w:r>
+        <w:rPr>
+          <w:rFonts w:ascii="Calibri" w:hAnsi="Calibri" w:cs="Calibri"/>
+          <w:sz w:val="30"/>
+          <w:szCs w:val="30"/>
+        </w:rPr>
+        <w:t xml:space="preserve">Dữ liệu được lưu trữ trong vùng nhớ của biến được gọi là </w:t>
+      </w:r>
+      <w:r>
+        <w:rPr>
+          <w:rFonts w:ascii="Calibri" w:hAnsi="Calibri" w:cs="Calibri"/>
+          <w:b/>
+          <w:bCs/>
+          <w:sz w:val="30"/>
+          <w:szCs w:val="30"/>
+        </w:rPr>
+        <w:t xml:space="preserve">giá trị </w:t>
+      </w:r>
+      <w:r>
+        <w:rPr>
+          <w:rFonts w:ascii="Calibri" w:hAnsi="Calibri" w:cs="Calibri"/>
+          <w:sz w:val="30"/>
+          <w:szCs w:val="30"/>
+        </w:rPr>
+        <w:t xml:space="preserve">(value) </w:t>
+      </w:r>
+    </w:p>
+    <w:p>
+      <w:pPr>
+        <w:pStyle w:val="NormalWeb"/>
+        <w:numPr>
+          <w:ilvl w:val="0"/>
+          <w:numId w:val="10"/>
+        </w:numPr>
+        <w:shd w:val="clear" w:color="auto" w:fill="FFFFFF"/>
+        <w:rPr>
+          <w:rFonts w:ascii="ArialMT" w:hAnsi="ArialMT"/>
+          <w:sz w:val="30"/>
+          <w:szCs w:val="30"/>
+        </w:rPr>
+      </w:pPr>
+      <w:r>
+        <w:rPr>
+          <w:rFonts w:ascii="Calibri" w:hAnsi="Calibri" w:cs="Calibri"/>
+          <w:sz w:val="30"/>
+          <w:szCs w:val="30"/>
+        </w:rPr>
+        <w:t xml:space="preserve">Có thể truy nhập, gán hay thay đổi giá trị của biến </w:t>
+      </w:r>
+    </w:p>
+    <w:p>
+      <w:pPr>
+        <w:pStyle w:val="NormalWeb"/>
+        <w:numPr>
+          <w:ilvl w:val="0"/>
+          <w:numId w:val="10"/>
+        </w:numPr>
+        <w:shd w:val="clear" w:color="auto" w:fill="FFFFFF"/>
+        <w:rPr>
+          <w:rFonts w:ascii="ArialMT" w:hAnsi="ArialMT"/>
+          <w:sz w:val="30"/>
+          <w:szCs w:val="30"/>
+        </w:rPr>
+      </w:pPr>
+      <w:r>
+        <w:rPr>
+          <w:rFonts w:ascii="Calibri" w:hAnsi="Calibri" w:cs="Calibri"/>
+          <w:sz w:val="30"/>
+          <w:szCs w:val="30"/>
+        </w:rPr>
+        <w:t>Khi</w:t>
+      </w:r>
+      <w:r>
+        <w:rPr>
+          <w:rFonts w:ascii="Calibri" w:hAnsi="Calibri" w:cs="Calibri"/>
+          <w:sz w:val="30"/>
+          <w:szCs w:val="30"/>
+          <w:lang w:val="vi-VN"/>
+        </w:rPr>
+        <w:t xml:space="preserve"> </w:t>
+      </w:r>
+      <w:r>
+        <w:rPr>
+          <w:rFonts w:ascii="Calibri" w:hAnsi="Calibri" w:cs="Calibri"/>
+          <w:sz w:val="30"/>
+          <w:szCs w:val="30"/>
+        </w:rPr>
+        <w:t>gán</w:t>
+      </w:r>
+      <w:r>
+        <w:rPr>
+          <w:rFonts w:ascii="Calibri" w:hAnsi="Calibri" w:cs="Calibri"/>
+          <w:sz w:val="30"/>
+          <w:szCs w:val="30"/>
+          <w:lang w:val="vi-VN"/>
+        </w:rPr>
+        <w:t xml:space="preserve"> </w:t>
+      </w:r>
+      <w:r>
+        <w:rPr>
+          <w:rFonts w:ascii="Calibri" w:hAnsi="Calibri" w:cs="Calibri"/>
+          <w:sz w:val="30"/>
+          <w:szCs w:val="30"/>
+        </w:rPr>
+        <w:t>một</w:t>
+      </w:r>
+      <w:r>
+        <w:rPr>
+          <w:rFonts w:ascii="Calibri" w:hAnsi="Calibri" w:cs="Calibri"/>
+          <w:sz w:val="30"/>
+          <w:szCs w:val="30"/>
+          <w:lang w:val="vi-VN"/>
+        </w:rPr>
+        <w:t xml:space="preserve"> </w:t>
+      </w:r>
+      <w:r>
+        <w:rPr>
+          <w:rFonts w:ascii="Calibri" w:hAnsi="Calibri" w:cs="Calibri"/>
+          <w:sz w:val="30"/>
+          <w:szCs w:val="30"/>
+        </w:rPr>
+        <w:t>giá</w:t>
+      </w:r>
+      <w:r>
+        <w:rPr>
+          <w:rFonts w:ascii="Calibri" w:hAnsi="Calibri" w:cs="Calibri"/>
+          <w:sz w:val="30"/>
+          <w:szCs w:val="30"/>
+          <w:lang w:val="vi-VN"/>
+        </w:rPr>
+        <w:t xml:space="preserve"> </w:t>
+      </w:r>
+      <w:r>
+        <w:rPr>
+          <w:rFonts w:ascii="Calibri" w:hAnsi="Calibri" w:cs="Calibri"/>
+          <w:sz w:val="30"/>
+          <w:szCs w:val="30"/>
+        </w:rPr>
+        <w:t>trị</w:t>
+      </w:r>
+      <w:r>
+        <w:rPr>
+          <w:rFonts w:ascii="Calibri" w:hAnsi="Calibri" w:cs="Calibri"/>
+          <w:sz w:val="30"/>
+          <w:szCs w:val="30"/>
+          <w:lang w:val="vi-VN"/>
+        </w:rPr>
+        <w:t xml:space="preserve"> </w:t>
+      </w:r>
+      <w:r>
+        <w:rPr>
+          <w:rFonts w:ascii="Calibri" w:hAnsi="Calibri" w:cs="Calibri"/>
+          <w:sz w:val="30"/>
+          <w:szCs w:val="30"/>
+        </w:rPr>
+        <w:t>mới</w:t>
+      </w:r>
+      <w:r>
+        <w:rPr>
+          <w:rFonts w:ascii="Calibri" w:hAnsi="Calibri" w:cs="Calibri"/>
+          <w:sz w:val="30"/>
+          <w:szCs w:val="30"/>
+          <w:lang w:val="vi-VN"/>
+        </w:rPr>
+        <w:t xml:space="preserve"> </w:t>
+      </w:r>
+      <w:r>
+        <w:rPr>
+          <w:rFonts w:ascii="Calibri" w:hAnsi="Calibri" w:cs="Calibri"/>
+          <w:sz w:val="30"/>
+          <w:szCs w:val="30"/>
+        </w:rPr>
+        <w:t>thì</w:t>
+      </w:r>
+      <w:r>
+        <w:rPr>
+          <w:rFonts w:ascii="Calibri" w:hAnsi="Calibri" w:cs="Calibri"/>
+          <w:sz w:val="30"/>
+          <w:szCs w:val="30"/>
+          <w:lang w:val="vi-VN"/>
+        </w:rPr>
+        <w:t xml:space="preserve"> </w:t>
+      </w:r>
+      <w:r>
+        <w:rPr>
+          <w:rFonts w:ascii="Calibri" w:hAnsi="Calibri" w:cs="Calibri"/>
+          <w:sz w:val="30"/>
+          <w:szCs w:val="30"/>
+        </w:rPr>
+        <w:t>giá</w:t>
+      </w:r>
+      <w:r>
+        <w:rPr>
+          <w:rFonts w:ascii="Calibri" w:hAnsi="Calibri" w:cs="Calibri"/>
+          <w:sz w:val="30"/>
+          <w:szCs w:val="30"/>
+          <w:lang w:val="vi-VN"/>
+        </w:rPr>
+        <w:t xml:space="preserve"> </w:t>
+      </w:r>
+      <w:r>
+        <w:rPr>
+          <w:rFonts w:ascii="Calibri" w:hAnsi="Calibri" w:cs="Calibri"/>
+          <w:sz w:val="30"/>
+          <w:szCs w:val="30"/>
+        </w:rPr>
+        <w:t>trị</w:t>
+      </w:r>
+      <w:r>
+        <w:rPr>
+          <w:rFonts w:ascii="Calibri" w:hAnsi="Calibri" w:cs="Calibri"/>
+          <w:sz w:val="30"/>
+          <w:szCs w:val="30"/>
+          <w:lang w:val="vi-VN"/>
+        </w:rPr>
+        <w:t xml:space="preserve"> </w:t>
+      </w:r>
+      <w:r>
+        <w:rPr>
+          <w:rFonts w:ascii="Calibri" w:hAnsi="Calibri" w:cs="Calibri"/>
+          <w:sz w:val="30"/>
+          <w:szCs w:val="30"/>
+        </w:rPr>
+        <w:t>cũ</w:t>
+      </w:r>
+      <w:r>
+        <w:rPr>
+          <w:rFonts w:ascii="Calibri" w:hAnsi="Calibri" w:cs="Calibri"/>
+          <w:sz w:val="30"/>
+          <w:szCs w:val="30"/>
+          <w:lang w:val="vi-VN"/>
+        </w:rPr>
+        <w:t xml:space="preserve"> </w:t>
+      </w:r>
+      <w:r>
+        <w:rPr>
+          <w:rFonts w:ascii="Calibri" w:hAnsi="Calibri" w:cs="Calibri"/>
+          <w:sz w:val="30"/>
+          <w:szCs w:val="30"/>
+        </w:rPr>
+        <w:t>sẽ</w:t>
+      </w:r>
+      <w:r>
+        <w:rPr>
+          <w:rFonts w:ascii="Calibri" w:hAnsi="Calibri" w:cs="Calibri"/>
+          <w:sz w:val="30"/>
+          <w:szCs w:val="30"/>
+          <w:lang w:val="vi-VN"/>
+        </w:rPr>
+        <w:t xml:space="preserve"> </w:t>
+      </w:r>
+      <w:r>
+        <w:rPr>
+          <w:rFonts w:ascii="Calibri" w:hAnsi="Calibri" w:cs="Calibri"/>
+          <w:sz w:val="30"/>
+          <w:szCs w:val="30"/>
+        </w:rPr>
+        <w:t>bị</w:t>
+      </w:r>
+      <w:r>
+        <w:rPr>
+          <w:rFonts w:ascii="Calibri" w:hAnsi="Calibri" w:cs="Calibri"/>
+          <w:sz w:val="30"/>
+          <w:szCs w:val="30"/>
+          <w:lang w:val="vi-VN"/>
+        </w:rPr>
+        <w:t xml:space="preserve"> </w:t>
+      </w:r>
+      <w:r>
+        <w:rPr>
+          <w:rFonts w:ascii="Calibri" w:hAnsi="Calibri" w:cs="Calibri"/>
+          <w:sz w:val="30"/>
+          <w:szCs w:val="30"/>
+        </w:rPr>
+        <w:t>ghi</w:t>
+      </w:r>
+      <w:r>
+        <w:rPr>
+          <w:rFonts w:ascii="Calibri" w:hAnsi="Calibri" w:cs="Calibri"/>
+          <w:sz w:val="30"/>
+          <w:szCs w:val="30"/>
+          <w:lang w:val="vi-VN"/>
+        </w:rPr>
+        <w:t xml:space="preserve"> </w:t>
+      </w:r>
+      <w:r>
+        <w:rPr>
+          <w:rFonts w:ascii="Calibri" w:hAnsi="Calibri" w:cs="Calibri"/>
+          <w:sz w:val="30"/>
+          <w:szCs w:val="30"/>
+        </w:rPr>
+        <w:t>đè</w:t>
+      </w:r>
+      <w:r>
+        <w:rPr>
+          <w:rFonts w:ascii="Calibri" w:hAnsi="Calibri" w:cs="Calibri"/>
+          <w:sz w:val="30"/>
+          <w:szCs w:val="30"/>
+          <w:lang w:val="vi-VN"/>
+        </w:rPr>
+        <w:t xml:space="preserve"> </w:t>
+      </w:r>
+      <w:r>
+        <w:rPr>
+          <w:rFonts w:ascii="Calibri" w:hAnsi="Calibri" w:cs="Calibri"/>
+          <w:sz w:val="30"/>
+          <w:szCs w:val="30"/>
+        </w:rPr>
+        <w:t xml:space="preserve">lên </w:t>
+      </w:r>
+    </w:p>
+    <w:p>
+      <w:pPr>
+        <w:pStyle w:val="NormalWeb"/>
+        <w:numPr>
+          <w:ilvl w:val="0"/>
+          <w:numId w:val="10"/>
+        </w:numPr>
+        <w:shd w:val="clear" w:color="auto" w:fill="FFFFFF"/>
+        <w:rPr>
+          <w:rFonts w:ascii="ArialMT" w:hAnsi="ArialMT"/>
+          <w:sz w:val="30"/>
+          <w:szCs w:val="30"/>
+        </w:rPr>
+      </w:pPr>
+      <w:r>
+        <w:rPr>
+          <w:rFonts w:ascii="Calibri" w:hAnsi="Calibri" w:cs="Calibri"/>
+          <w:sz w:val="30"/>
+          <w:szCs w:val="30"/>
+        </w:rPr>
+        <w:t xml:space="preserve">Cần phải khai báo biến trước khi sử dụng </w:t>
+      </w:r>
+    </w:p>
+    <w:p>
+      <w:pPr>
+        <w:rPr>
+          <w:sz w:val="32"/>
+          <w:szCs w:val="32"/>
+          <w:lang w:val="vi-VN"/>
+        </w:rPr>
+      </w:pPr>
+      <w:r>
+        <w:rPr>
+          <w:sz w:val="32"/>
+          <w:szCs w:val="32"/>
+          <w:lang w:val="vi-VN"/>
+        </w:rPr>
+        <w:t xml:space="preserve">2. </w:t>
+      </w:r>
+    </w:p>
+    <w:p>
+      <w:pPr>
+        <w:rPr>
+          <w:sz w:val="32"/>
+          <w:szCs w:val="32"/>
+          <w:lang w:val="vi-VN"/>
+        </w:rPr>
+      </w:pPr>
+    </w:p>
+    <w:p>
+      <w:pPr>
+        <w:rPr>
+          <w:sz w:val="32"/>
+          <w:szCs w:val="32"/>
+          <w:lang w:val="vi-VN"/>
+        </w:rPr>
+      </w:pPr>
+      <w:r>
+        <w:rPr>
+          <w:sz w:val="32"/>
+          <w:szCs w:val="32"/>
+          <w:lang w:val="vi-VN"/>
+        </w:rPr>
+        <w:t>3.</w:t>
+      </w:r>
+    </w:p>
+    <w:p>
+      <w:pPr>
+        <w:rPr>
+          <w:sz w:val="32"/>
+          <w:szCs w:val="32"/>
+          <w:lang w:val="vi-VN"/>
+        </w:rPr>
+      </w:pPr>
+    </w:p>
+    <w:p>
+      <w:pPr>
+        <w:rPr>
+          <w:sz w:val="32"/>
+          <w:szCs w:val="32"/>
+          <w:lang w:val="vi-VN"/>
+        </w:rPr>
+      </w:pPr>
+      <w:r>
+        <w:rPr>
+          <w:sz w:val="32"/>
+          <w:szCs w:val="32"/>
+          <w:lang w:val="vi-VN"/>
+        </w:rPr>
+        <w:t>4.</w:t>
+      </w:r>
+    </w:p>
+    <w:p>
+      <w:pPr>
+        <w:rPr>
+          <w:sz w:val="32"/>
+          <w:szCs w:val="32"/>
+        </w:rPr>
+      </w:pPr>
+      <w:r>
+        <w:rPr>
+          <w:sz w:val="32"/>
+          <w:szCs w:val="32"/>
+        </w:rPr>
+        <w:t>Tên biến phải bắt đầu bằng một ký tự alphabet (a-zA-z_) • Theosaukýtựđầucóthểlàcáckýtựchữ,số...</w:t>
+      </w:r>
+      <w:r>
+        <w:rPr>
+          <w:sz w:val="32"/>
+          <w:szCs w:val="32"/>
+        </w:rPr>
+        <w:br/>
+        <w:t>• Nên tránh đặt tên biến trùng tên các từ khoá</w:t>
+      </w:r>
+      <w:r>
+        <w:rPr>
+          <w:sz w:val="32"/>
+          <w:szCs w:val="32"/>
+        </w:rPr>
+        <w:br/>
+        <w:t xml:space="preserve">• Tên biến nên mô tả được ý nghĩa của nó </w:t>
+      </w:r>
+    </w:p>
+    <w:p>
+      <w:pPr>
+        <w:rPr>
+          <w:sz w:val="32"/>
+          <w:szCs w:val="32"/>
+        </w:rPr>
+      </w:pPr>
+      <w:r>
+        <w:rPr>
+          <w:sz w:val="32"/>
+          <w:szCs w:val="32"/>
+        </w:rPr>
+        <w:t>• Tránh dùng các ký tự gây lầm lẫn</w:t>
+      </w:r>
+      <w:r>
+        <w:rPr>
+          <w:sz w:val="32"/>
+          <w:szCs w:val="32"/>
+        </w:rPr>
+        <w:br/>
+        <w:t>• Tên biến có phân biệt chữ hoa và chữ thường</w:t>
+      </w:r>
+      <w:r>
+        <w:rPr>
+          <w:sz w:val="32"/>
+          <w:szCs w:val="32"/>
+        </w:rPr>
+        <w:br/>
+        <w:t xml:space="preserve">• Nên áp dụng các quy ước đặt tên biến chuẩn khi lập trình </w:t>
+      </w:r>
+    </w:p>
+    <w:p>
+      <w:pPr>
+        <w:rPr>
+          <w:sz w:val="32"/>
+          <w:szCs w:val="32"/>
+          <w:lang w:val="vi-VN"/>
+        </w:rPr>
+      </w:pPr>
+    </w:p>
+    <w:p>
+      <w:pPr>
+        <w:rPr>
+          <w:sz w:val="32"/>
+          <w:szCs w:val="32"/>
+          <w:lang w:val="vi-VN"/>
+        </w:rPr>
+      </w:pPr>
+      <w:r>
+        <w:rPr>
+          <w:sz w:val="32"/>
+          <w:szCs w:val="32"/>
+          <w:lang w:val="vi-VN"/>
+        </w:rPr>
+        <w:t>5.</w:t>
+      </w:r>
+    </w:p>
+    <w:p>
+      <w:pPr>
+        <w:rPr>
+          <w:sz w:val="32"/>
+          <w:szCs w:val="32"/>
+          <w:lang w:val="vi-VN"/>
+        </w:rPr>
+      </w:pPr>
+      <w:r>
+        <w:rPr>
+          <w:sz w:val="32"/>
+          <w:szCs w:val="32"/>
+          <w:lang w:val="vi-VN"/>
+        </w:rPr>
+        <w:lastRenderedPageBreak/>
+        <w:t>6.</w:t>
+      </w:r>
+    </w:p>
+    <w:p>
+      <w:pPr>
+        <w:rPr>
+          <w:sz w:val="32"/>
+          <w:szCs w:val="32"/>
+          <w:lang w:val="vi-VN"/>
+        </w:rPr>
+      </w:pPr>
+      <w:r>
+        <w:rPr>
+          <w:sz w:val="32"/>
+          <w:szCs w:val="32"/>
+          <w:lang w:val="vi-VN"/>
+        </w:rPr>
+        <w:t>7.</w:t>
+      </w:r>
+    </w:p>
+    <w:p>
+      <w:pPr>
+        <w:rPr>
+          <w:sz w:val="32"/>
+          <w:szCs w:val="32"/>
+          <w:lang w:val="vi-VN"/>
+        </w:rPr>
+      </w:pPr>
+      <w:r>
+        <w:rPr>
+          <w:sz w:val="32"/>
+          <w:szCs w:val="32"/>
+          <w:lang w:val="vi-VN"/>
+        </w:rPr>
+        <w:t>8.</w:t>
       </w:r>
     </w:p>
     <w:p>
@@ -2784,6 +3527,95 @@
     </w:lvl>
   </w:abstractNum>
   <w:abstractNum w:abstractNumId="1" w15:restartNumberingAfterBreak="0">
+    <w:nsid w:val="11494AE8"/>
+    <w:multiLevelType w:val="hybridMultilevel"/>
+    <w:tmpl w:val="B65C8F1E"/>
+    <w:lvl w:ilvl="0" w:tplc="0409000F">
+      <w:start w:val="1"/>
+      <w:numFmt w:val="decimal"/>
+      <w:lvlText w:val="%1."/>
+      <w:lvlJc w:val="left"/>
+      <w:pPr>
+        <w:ind w:left="720" w:hanging="360"/>
+      </w:pPr>
+      <w:rPr>
+        <w:rFonts w:hint="default"/>
+      </w:rPr>
+    </w:lvl>
+    <w:lvl w:ilvl="1" w:tplc="04090019" w:tentative="1">
+      <w:start w:val="1"/>
+      <w:numFmt w:val="lowerLetter"/>
+      <w:lvlText w:val="%2."/>
+      <w:lvlJc w:val="left"/>
+      <w:pPr>
+        <w:ind w:left="1440" w:hanging="360"/>
+      </w:pPr>
+    </w:lvl>
+    <w:lvl w:ilvl="2" w:tplc="0409001B" w:tentative="1">
+      <w:start w:val="1"/>
+      <w:numFmt w:val="lowerRoman"/>
+      <w:lvlText w:val="%3."/>
+      <w:lvlJc w:val="right"/>
+      <w:pPr>
+        <w:ind w:left="2160" w:hanging="180"/>
+      </w:pPr>
+    </w:lvl>
+    <w:lvl w:ilvl="3" w:tplc="0409000F" w:tentative="1">
+      <w:start w:val="1"/>
+      <w:numFmt w:val="decimal"/>
+      <w:lvlText w:val="%4."/>
+      <w:lvlJc w:val="left"/>
+      <w:pPr>
+        <w:ind w:left="2880" w:hanging="360"/>
+      </w:pPr>
+    </w:lvl>
+    <w:lvl w:ilvl="4" w:tplc="04090019" w:tentative="1">
+      <w:start w:val="1"/>
+      <w:numFmt w:val="lowerLetter"/>
+      <w:lvlText w:val="%5."/>
+      <w:lvlJc w:val="left"/>
+      <w:pPr>
+        <w:ind w:left="3600" w:hanging="360"/>
+      </w:pPr>
+    </w:lvl>
+    <w:lvl w:ilvl="5" w:tplc="0409001B" w:tentative="1">
+      <w:start w:val="1"/>
+      <w:numFmt w:val="lowerRoman"/>
+      <w:lvlText w:val="%6."/>
+      <w:lvlJc w:val="right"/>
+      <w:pPr>
+        <w:ind w:left="4320" w:hanging="180"/>
+      </w:pPr>
+    </w:lvl>
+    <w:lvl w:ilvl="6" w:tplc="0409000F" w:tentative="1">
+      <w:start w:val="1"/>
+      <w:numFmt w:val="decimal"/>
+      <w:lvlText w:val="%7."/>
+      <w:lvlJc w:val="left"/>
+      <w:pPr>
+        <w:ind w:left="5040" w:hanging="360"/>
+      </w:pPr>
+    </w:lvl>
+    <w:lvl w:ilvl="7" w:tplc="04090019" w:tentative="1">
+      <w:start w:val="1"/>
+      <w:numFmt w:val="lowerLetter"/>
+      <w:lvlText w:val="%8."/>
+      <w:lvlJc w:val="left"/>
+      <w:pPr>
+        <w:ind w:left="5760" w:hanging="360"/>
+      </w:pPr>
+    </w:lvl>
+    <w:lvl w:ilvl="8" w:tplc="0409001B" w:tentative="1">
+      <w:start w:val="1"/>
+      <w:numFmt w:val="lowerRoman"/>
+      <w:lvlText w:val="%9."/>
+      <w:lvlJc w:val="right"/>
+      <w:pPr>
+        <w:ind w:left="6480" w:hanging="180"/>
+      </w:pPr>
+    </w:lvl>
+  </w:abstractNum>
+  <w:abstractNum w:abstractNumId="2" w15:restartNumberingAfterBreak="0">
     <w:nsid w:val="2ABB0D9F"/>
     <w:multiLevelType w:val="hybridMultilevel"/>
     <w:tmpl w:val="8794E09C"/>
@@ -2872,7 +3704,7 @@
       </w:pPr>
     </w:lvl>
   </w:abstractNum>
-  <w:abstractNum w:abstractNumId="2" w15:restartNumberingAfterBreak="0">
+  <w:abstractNum w:abstractNumId="3" w15:restartNumberingAfterBreak="0">
     <w:nsid w:val="2C545005"/>
     <w:multiLevelType w:val="hybridMultilevel"/>
     <w:tmpl w:val="9ABA4F30"/>
@@ -2984,7 +3816,7 @@
       </w:rPr>
     </w:lvl>
   </w:abstractNum>
-  <w:abstractNum w:abstractNumId="3" w15:restartNumberingAfterBreak="0">
+  <w:abstractNum w:abstractNumId="4" w15:restartNumberingAfterBreak="0">
     <w:nsid w:val="33AF6CED"/>
     <w:multiLevelType w:val="hybridMultilevel"/>
     <w:tmpl w:val="0DBA09FA"/>
@@ -3075,7 +3907,7 @@
       </w:pPr>
     </w:lvl>
   </w:abstractNum>
-  <w:abstractNum w:abstractNumId="4" w15:restartNumberingAfterBreak="0">
+  <w:abstractNum w:abstractNumId="5" w15:restartNumberingAfterBreak="0">
     <w:nsid w:val="352E53BA"/>
     <w:multiLevelType w:val="hybridMultilevel"/>
     <w:tmpl w:val="72BCEFD4"/>
@@ -3164,7 +3996,156 @@
       </w:pPr>
     </w:lvl>
   </w:abstractNum>
-  <w:abstractNum w:abstractNumId="5" w15:restartNumberingAfterBreak="0">
+  <w:abstractNum w:abstractNumId="6" w15:restartNumberingAfterBreak="0">
+    <w:nsid w:val="41A52262"/>
+    <w:multiLevelType w:val="multilevel"/>
+    <w:tmpl w:val="A4643E04"/>
+    <w:lvl w:ilvl="0">
+      <w:start w:val="1"/>
+      <w:numFmt w:val="bullet"/>
+      <w:lvlText w:val=""/>
+      <w:lvlJc w:val="left"/>
+      <w:pPr>
+        <w:tabs>
+          <w:tab w:val="num" w:pos="720"/>
+        </w:tabs>
+        <w:ind w:left="720" w:hanging="360"/>
+      </w:pPr>
+      <w:rPr>
+        <w:rFonts w:ascii="Symbol" w:hAnsi="Symbol" w:hint="default"/>
+        <w:sz w:val="20"/>
+      </w:rPr>
+    </w:lvl>
+    <w:lvl w:ilvl="1" w:tentative="1">
+      <w:start w:val="1"/>
+      <w:numFmt w:val="bullet"/>
+      <w:lvlText w:val=""/>
+      <w:lvlJc w:val="left"/>
+      <w:pPr>
+        <w:tabs>
+          <w:tab w:val="num" w:pos="1440"/>
+        </w:tabs>
+        <w:ind w:left="1440" w:hanging="360"/>
+      </w:pPr>
+      <w:rPr>
+        <w:rFonts w:ascii="Symbol" w:hAnsi="Symbol" w:hint="default"/>
+        <w:sz w:val="20"/>
+      </w:rPr>
+    </w:lvl>
+    <w:lvl w:ilvl="2" w:tentative="1">
+      <w:start w:val="1"/>
+      <w:numFmt w:val="bullet"/>
+      <w:lvlText w:val=""/>
+      <w:lvlJc w:val="left"/>
+      <w:pPr>
+        <w:tabs>
+          <w:tab w:val="num" w:pos="2160"/>
+        </w:tabs>
+        <w:ind w:left="2160" w:hanging="360"/>
+      </w:pPr>
+      <w:rPr>
+        <w:rFonts w:ascii="Symbol" w:hAnsi="Symbol" w:hint="default"/>
+        <w:sz w:val="20"/>
+      </w:rPr>
+    </w:lvl>
+    <w:lvl w:ilvl="3" w:tentative="1">
+      <w:start w:val="1"/>
+      <w:numFmt w:val="bullet"/>
+      <w:lvlText w:val=""/>
+      <w:lvlJc w:val="left"/>
+      <w:pPr>
+        <w:tabs>
+          <w:tab w:val="num" w:pos="2880"/>
+        </w:tabs>
+        <w:ind w:left="2880" w:hanging="360"/>
+      </w:pPr>
+      <w:rPr>
+        <w:rFonts w:ascii="Symbol" w:hAnsi="Symbol" w:hint="default"/>
+        <w:sz w:val="20"/>
+      </w:rPr>
+    </w:lvl>
+    <w:lvl w:ilvl="4" w:tentative="1">
+      <w:start w:val="1"/>
+      <w:numFmt w:val="bullet"/>
+      <w:lvlText w:val=""/>
+      <w:lvlJc w:val="left"/>
+      <w:pPr>
+        <w:tabs>
+          <w:tab w:val="num" w:pos="3600"/>
+        </w:tabs>
+        <w:ind w:left="3600" w:hanging="360"/>
+      </w:pPr>
+      <w:rPr>
+        <w:rFonts w:ascii="Symbol" w:hAnsi="Symbol" w:hint="default"/>
+        <w:sz w:val="20"/>
+      </w:rPr>
+    </w:lvl>
+    <w:lvl w:ilvl="5" w:tentative="1">
+      <w:start w:val="1"/>
+      <w:numFmt w:val="bullet"/>
+      <w:lvlText w:val=""/>
+      <w:lvlJc w:val="left"/>
+      <w:pPr>
+        <w:tabs>
+          <w:tab w:val="num" w:pos="4320"/>
+        </w:tabs>
+        <w:ind w:left="4320" w:hanging="360"/>
+      </w:pPr>
+      <w:rPr>
+        <w:rFonts w:ascii="Symbol" w:hAnsi="Symbol" w:hint="default"/>
+        <w:sz w:val="20"/>
+      </w:rPr>
+    </w:lvl>
+    <w:lvl w:ilvl="6" w:tentative="1">
+      <w:start w:val="1"/>
+      <w:numFmt w:val="bullet"/>
+      <w:lvlText w:val=""/>
+      <w:lvlJc w:val="left"/>
+      <w:pPr>
+        <w:tabs>
+          <w:tab w:val="num" w:pos="5040"/>
+        </w:tabs>
+        <w:ind w:left="5040" w:hanging="360"/>
+      </w:pPr>
+      <w:rPr>
+        <w:rFonts w:ascii="Symbol" w:hAnsi="Symbol" w:hint="default"/>
+        <w:sz w:val="20"/>
+      </w:rPr>
+    </w:lvl>
+    <w:lvl w:ilvl="7" w:tentative="1">
+      <w:start w:val="1"/>
+      <w:numFmt w:val="bullet"/>
+      <w:lvlText w:val=""/>
+      <w:lvlJc w:val="left"/>
+      <w:pPr>
+        <w:tabs>
+          <w:tab w:val="num" w:pos="5760"/>
+        </w:tabs>
+        <w:ind w:left="5760" w:hanging="360"/>
+      </w:pPr>
+      <w:rPr>
+        <w:rFonts w:ascii="Symbol" w:hAnsi="Symbol" w:hint="default"/>
+        <w:sz w:val="20"/>
+      </w:rPr>
+    </w:lvl>
+    <w:lvl w:ilvl="8" w:tentative="1">
+      <w:start w:val="1"/>
+      <w:numFmt w:val="bullet"/>
+      <w:lvlText w:val=""/>
+      <w:lvlJc w:val="left"/>
+      <w:pPr>
+        <w:tabs>
+          <w:tab w:val="num" w:pos="6480"/>
+        </w:tabs>
+        <w:ind w:left="6480" w:hanging="360"/>
+      </w:pPr>
+      <w:rPr>
+        <w:rFonts w:ascii="Symbol" w:hAnsi="Symbol" w:hint="default"/>
+        <w:sz w:val="20"/>
+      </w:rPr>
+    </w:lvl>
+  </w:abstractNum>
+  <w:abstractNum w:abstractNumId="7" w15:restartNumberingAfterBreak="0">
     <w:nsid w:val="4CC2781E"/>
     <w:multiLevelType w:val="hybridMultilevel"/>
     <w:tmpl w:val="D8A01632"/>
@@ -3253,7 +4234,7 @@
       </w:pPr>
     </w:lvl>
   </w:abstractNum>
-  <w:abstractNum w:abstractNumId="6" w15:restartNumberingAfterBreak="0">
+  <w:abstractNum w:abstractNumId="8" w15:restartNumberingAfterBreak="0">
     <w:nsid w:val="50202390"/>
     <w:multiLevelType w:val="hybridMultilevel"/>
     <w:tmpl w:val="DB12CF48"/>
@@ -3342,7 +4323,7 @@
       </w:pPr>
     </w:lvl>
   </w:abstractNum>
-  <w:abstractNum w:abstractNumId="7" w15:restartNumberingAfterBreak="0">
+  <w:abstractNum w:abstractNumId="9" w15:restartNumberingAfterBreak="0">
     <w:nsid w:val="6DB74721"/>
     <w:multiLevelType w:val="hybridMultilevel"/>
     <w:tmpl w:val="43C6807A"/>
@@ -3432,28 +4413,34 @@
     </w:lvl>
   </w:abstractNum>
   <w:num w:numId="1" w16cid:durableId="1068116587">
-    <w:abstractNumId w:val="3"/>
+    <w:abstractNumId w:val="4"/>
   </w:num>
   <w:num w:numId="2" w16cid:durableId="699204873">
+    <w:abstractNumId w:val="7"/>
+  </w:num>
+  <w:num w:numId="3" w16cid:durableId="607126426">
+    <w:abstractNumId w:val="8"/>
+  </w:num>
+  <w:num w:numId="4" w16cid:durableId="1247032480">
+    <w:abstractNumId w:val="2"/>
+  </w:num>
+  <w:num w:numId="5" w16cid:durableId="1753623713">
     <w:abstractNumId w:val="5"/>
   </w:num>
-  <w:num w:numId="3" w16cid:durableId="607126426">
-    <w:abstractNumId w:val="6"/>
-  </w:num>
-  <w:num w:numId="4" w16cid:durableId="1247032480">
-    <w:abstractNumId w:val="1"/>
-  </w:num>
-  <w:num w:numId="5" w16cid:durableId="1753623713">
-    <w:abstractNumId w:val="4"/>
-  </w:num>
   <w:num w:numId="6" w16cid:durableId="852644076">
-    <w:abstractNumId w:val="7"/>
+    <w:abstractNumId w:val="9"/>
   </w:num>
   <w:num w:numId="7" w16cid:durableId="1464427795">
     <w:abstractNumId w:val="0"/>
   </w:num>
   <w:num w:numId="8" w16cid:durableId="502862764">
-    <w:abstractNumId w:val="2"/>
+    <w:abstractNumId w:val="3"/>
+  </w:num>
+  <w:num w:numId="9" w16cid:durableId="522326969">
+    <w:abstractNumId w:val="1"/>
+  </w:num>
+  <w:num w:numId="10" w16cid:durableId="906452824">
+    <w:abstractNumId w:val="6"/>
   </w:num>
 </w:numbering>
 </file>
@@ -3858,7 +4845,6 @@
   <w:style w:type="character" w:default="1" w:styleId="DefaultParagraphFont">
     <w:name w:val="Default Paragraph Font"/>
     <w:uiPriority w:val="1"/>
-    <w:semiHidden/>
     <w:unhideWhenUsed/>
   </w:style>
   <w:style w:type="table" w:default="1" w:styleId="TableNormal">
@@ -3939,6 +4925,22 @@
       <w:ind w:left="720"/>
       <w:contextualSpacing/>
     </w:pPr>
+  </w:style>
+  <w:style w:type="paragraph" w:styleId="NormalWeb">
+    <w:name w:val="Normal (Web)"/>
+    <w:basedOn w:val="Normal"/>
+    <w:uiPriority w:val="99"/>
+    <w:semiHidden/>
+    <w:unhideWhenUsed/>
+    <w:rsid w:val="005F260E"/>
+    <w:pPr>
+      <w:spacing w:before="100" w:beforeAutospacing="1" w:after="100" w:afterAutospacing="1"/>
+    </w:pPr>
+    <w:rPr>
+      <w:rFonts w:ascii="Times New Roman" w:eastAsia="Times New Roman" w:hAnsi="Times New Roman" w:cs="Times New Roman"/>
+      <w:kern w:val="0"/>
+      <w14:ligatures w14:val="none"/>
+    </w:rPr>
   </w:style>
 </w:styles>
 </file>

</xml_diff>